<commit_message>
Update Documento ambiente de desarrollo
Actualización del documento del amiente de desarrollo y versión pdf.
#2
</commit_message>
<xml_diff>
--- a/Documentación/Documento de ambiente de desarrollo.docx
+++ b/Documentación/Documento de ambiente de desarrollo.docx
@@ -2,18 +2,651 @@
 <file path=word/document.xml><?xml version="1.0" encoding="utf-8"?>
 <w:document xmlns:wpc="http://schemas.microsoft.com/office/word/2010/wordprocessingCanvas" xmlns:cx="http://schemas.microsoft.com/office/drawing/2014/chartex" xmlns:mc="http://schemas.openxmlformats.org/markup-compatibility/2006" xmlns:o="urn:schemas-microsoft-com:office:office" xmlns:r="http://schemas.openxmlformats.org/officeDocument/2006/relationships" xmlns:m="http://schemas.openxmlformats.org/officeDocument/2006/math" xmlns:v="urn:schemas-microsoft-com:vml" xmlns:wp14="http://schemas.microsoft.com/office/word/2010/wordprocessingDrawing" xmlns:wp="http://schemas.openxmlformats.org/drawingml/2006/wordprocessingDrawing" xmlns:w10="urn:schemas-microsoft-com:office:word" xmlns:w="http://schemas.openxmlformats.org/wordprocessingml/2006/main" xmlns:w14="http://schemas.microsoft.com/office/word/2010/wordml" xmlns:w15="http://schemas.microsoft.com/office/word/2012/wordml" xmlns:w16se="http://schemas.microsoft.com/office/word/2015/wordml/symex" xmlns:wpg="http://schemas.microsoft.com/office/word/2010/wordprocessingGroup" xmlns:wpi="http://schemas.microsoft.com/office/word/2010/wordprocessingInk" xmlns:wne="http://schemas.microsoft.com/office/word/2006/wordml" xmlns:wps="http://schemas.microsoft.com/office/word/2010/wordprocessingShape" mc:Ignorable="w14 w15 w16se wp14">
   <w:body>
-    <w:p>
-      <w:bookmarkStart w:id="0" w:name="_GoBack"/>
-      <w:bookmarkEnd w:id="0"/>
-    </w:p>
+    <w:tbl>
+      <w:tblPr>
+        <w:tblStyle w:val="Tablaconcuadrcula"/>
+        <w:tblpPr w:leftFromText="141" w:rightFromText="141" w:vertAnchor="text" w:horzAnchor="margin" w:tblpY="496"/>
+        <w:tblW w:w="0" w:type="auto"/>
+        <w:tblLook w:val="04A0" w:firstRow="1" w:lastRow="0" w:firstColumn="1" w:lastColumn="0" w:noHBand="0" w:noVBand="1"/>
+      </w:tblPr>
+      <w:tblGrid>
+        <w:gridCol w:w="2547"/>
+        <w:gridCol w:w="3493"/>
+        <w:gridCol w:w="3020"/>
+      </w:tblGrid>
+      <w:tr>
+        <w:trPr>
+          <w:trHeight w:val="567"/>
+        </w:trPr>
+        <w:tc>
+          <w:tcPr>
+            <w:tcW w:w="2547" w:type="dxa"/>
+            <w:vAlign w:val="center"/>
+          </w:tcPr>
+          <w:p>
+            <w:pPr>
+              <w:jc w:val="center"/>
+              <w:rPr>
+                <w:b/>
+                <w:sz w:val="24"/>
+              </w:rPr>
+            </w:pPr>
+            <w:r>
+              <w:rPr>
+                <w:b/>
+                <w:sz w:val="24"/>
+              </w:rPr>
+              <w:t>Categoría</w:t>
+            </w:r>
+          </w:p>
+        </w:tc>
+        <w:tc>
+          <w:tcPr>
+            <w:tcW w:w="3493" w:type="dxa"/>
+            <w:vAlign w:val="center"/>
+          </w:tcPr>
+          <w:p>
+            <w:pPr>
+              <w:jc w:val="center"/>
+              <w:rPr>
+                <w:b/>
+                <w:sz w:val="24"/>
+              </w:rPr>
+            </w:pPr>
+            <w:r>
+              <w:rPr>
+                <w:b/>
+                <w:sz w:val="24"/>
+              </w:rPr>
+              <w:t>Nombre</w:t>
+            </w:r>
+          </w:p>
+        </w:tc>
+        <w:tc>
+          <w:tcPr>
+            <w:tcW w:w="3020" w:type="dxa"/>
+            <w:vAlign w:val="center"/>
+          </w:tcPr>
+          <w:p>
+            <w:pPr>
+              <w:jc w:val="center"/>
+              <w:rPr>
+                <w:b/>
+                <w:sz w:val="24"/>
+              </w:rPr>
+            </w:pPr>
+            <w:r>
+              <w:rPr>
+                <w:b/>
+                <w:sz w:val="24"/>
+              </w:rPr>
+              <w:t>Versión</w:t>
+            </w:r>
+          </w:p>
+        </w:tc>
+      </w:tr>
+      <w:tr>
+        <w:trPr>
+          <w:trHeight w:val="567"/>
+        </w:trPr>
+        <w:tc>
+          <w:tcPr>
+            <w:tcW w:w="2547" w:type="dxa"/>
+            <w:vAlign w:val="center"/>
+          </w:tcPr>
+          <w:p>
+            <w:r>
+              <w:t>IDE</w:t>
+            </w:r>
+          </w:p>
+        </w:tc>
+        <w:tc>
+          <w:tcPr>
+            <w:tcW w:w="3493" w:type="dxa"/>
+            <w:vAlign w:val="center"/>
+          </w:tcPr>
+          <w:p>
+            <w:r>
+              <w:t xml:space="preserve">Visual Studio </w:t>
+            </w:r>
+            <w:proofErr w:type="spellStart"/>
+            <w:r>
+              <w:t>Code</w:t>
+            </w:r>
+            <w:proofErr w:type="spellEnd"/>
+          </w:p>
+        </w:tc>
+        <w:tc>
+          <w:tcPr>
+            <w:tcW w:w="3020" w:type="dxa"/>
+            <w:vAlign w:val="center"/>
+          </w:tcPr>
+          <w:p>
+            <w:r>
+              <w:t>1.89.1</w:t>
+            </w:r>
+          </w:p>
+        </w:tc>
+      </w:tr>
+      <w:tr>
+        <w:trPr>
+          <w:trHeight w:val="567"/>
+        </w:trPr>
+        <w:tc>
+          <w:tcPr>
+            <w:tcW w:w="2547" w:type="dxa"/>
+            <w:vAlign w:val="center"/>
+          </w:tcPr>
+          <w:p>
+            <w:r>
+              <w:t>Lenguaje de programación</w:t>
+            </w:r>
+          </w:p>
+        </w:tc>
+        <w:tc>
+          <w:tcPr>
+            <w:tcW w:w="3493" w:type="dxa"/>
+            <w:vAlign w:val="center"/>
+          </w:tcPr>
+          <w:p>
+            <w:r>
+              <w:t>JAVA</w:t>
+            </w:r>
+          </w:p>
+        </w:tc>
+        <w:tc>
+          <w:tcPr>
+            <w:tcW w:w="3020" w:type="dxa"/>
+            <w:vAlign w:val="center"/>
+          </w:tcPr>
+          <w:p>
+            <w:r>
+              <w:t>20.0.2</w:t>
+            </w:r>
+          </w:p>
+        </w:tc>
+      </w:tr>
+      <w:tr>
+        <w:trPr>
+          <w:trHeight w:val="567"/>
+        </w:trPr>
+        <w:tc>
+          <w:tcPr>
+            <w:tcW w:w="2547" w:type="dxa"/>
+            <w:vAlign w:val="center"/>
+          </w:tcPr>
+          <w:p>
+            <w:r>
+              <w:t>Runtime Environment</w:t>
+            </w:r>
+            <w:bookmarkStart w:id="0" w:name="_GoBack"/>
+            <w:bookmarkEnd w:id="0"/>
+          </w:p>
+        </w:tc>
+        <w:tc>
+          <w:tcPr>
+            <w:tcW w:w="3493" w:type="dxa"/>
+            <w:vAlign w:val="center"/>
+          </w:tcPr>
+          <w:p>
+            <w:r>
+              <w:t>JDK</w:t>
+            </w:r>
+          </w:p>
+        </w:tc>
+        <w:tc>
+          <w:tcPr>
+            <w:tcW w:w="3020" w:type="dxa"/>
+            <w:vAlign w:val="center"/>
+          </w:tcPr>
+          <w:p>
+            <w:r>
+              <w:t>20.0.2</w:t>
+            </w:r>
+          </w:p>
+        </w:tc>
+      </w:tr>
+      <w:tr>
+        <w:trPr>
+          <w:trHeight w:val="567"/>
+        </w:trPr>
+        <w:tc>
+          <w:tcPr>
+            <w:tcW w:w="2547" w:type="dxa"/>
+            <w:vAlign w:val="center"/>
+          </w:tcPr>
+          <w:p>
+            <w:r>
+              <w:t>Extensiones</w:t>
+            </w:r>
+          </w:p>
+        </w:tc>
+        <w:tc>
+          <w:tcPr>
+            <w:tcW w:w="3493" w:type="dxa"/>
+            <w:vAlign w:val="center"/>
+          </w:tcPr>
+          <w:p>
+            <w:proofErr w:type="spellStart"/>
+            <w:r>
+              <w:t>PlantUML</w:t>
+            </w:r>
+            <w:proofErr w:type="spellEnd"/>
+          </w:p>
+        </w:tc>
+        <w:tc>
+          <w:tcPr>
+            <w:tcW w:w="3020" w:type="dxa"/>
+            <w:vAlign w:val="center"/>
+          </w:tcPr>
+          <w:p>
+            <w:r>
+              <w:t>2.18.1</w:t>
+            </w:r>
+          </w:p>
+        </w:tc>
+      </w:tr>
+    </w:tbl>
+    <w:p/>
     <w:sectPr>
+      <w:headerReference w:type="default" r:id="rId6"/>
       <w:pgSz w:w="11906" w:h="16838"/>
-      <w:pgMar w:top="1417" w:right="1701" w:bottom="1417" w:left="1701" w:header="708" w:footer="708" w:gutter="0"/>
+      <w:pgMar w:top="1418" w:right="1418" w:bottom="1418" w:left="1418" w:header="709" w:footer="709" w:gutter="0"/>
       <w:cols w:space="708"/>
       <w:docGrid w:linePitch="360"/>
     </w:sectPr>
   </w:body>
 </w:document>
+</file>
+
+<file path=word/endnotes.xml><?xml version="1.0" encoding="utf-8"?>
+<w:endnotes xmlns:wpc="http://schemas.microsoft.com/office/word/2010/wordprocessingCanvas" xmlns:cx="http://schemas.microsoft.com/office/drawing/2014/chartex" xmlns:mc="http://schemas.openxmlformats.org/markup-compatibility/2006" xmlns:o="urn:schemas-microsoft-com:office:office" xmlns:r="http://schemas.openxmlformats.org/officeDocument/2006/relationships" xmlns:m="http://schemas.openxmlformats.org/officeDocument/2006/math" xmlns:v="urn:schemas-microsoft-com:vml" xmlns:wp14="http://schemas.microsoft.com/office/word/2010/wordprocessingDrawing" xmlns:wp="http://schemas.openxmlformats.org/drawingml/2006/wordprocessingDrawing" xmlns:w10="urn:schemas-microsoft-com:office:word" xmlns:w="http://schemas.openxmlformats.org/wordprocessingml/2006/main" xmlns:w14="http://schemas.microsoft.com/office/word/2010/wordml" xmlns:w15="http://schemas.microsoft.com/office/word/2012/wordml" xmlns:w16se="http://schemas.microsoft.com/office/word/2015/wordml/symex" xmlns:wpg="http://schemas.microsoft.com/office/word/2010/wordprocessingGroup" xmlns:wpi="http://schemas.microsoft.com/office/word/2010/wordprocessingInk" xmlns:wne="http://schemas.microsoft.com/office/word/2006/wordml" xmlns:wps="http://schemas.microsoft.com/office/word/2010/wordprocessingShape" mc:Ignorable="w14 w15 w16se wp14">
+  <w:endnote w:type="separator" w:id="-1">
+    <w:p>
+      <w:pPr>
+        <w:spacing w:after="0" w:line="240" w:lineRule="auto"/>
+      </w:pPr>
+      <w:r>
+        <w:separator/>
+      </w:r>
+    </w:p>
+  </w:endnote>
+  <w:endnote w:type="continuationSeparator" w:id="0">
+    <w:p>
+      <w:pPr>
+        <w:spacing w:after="0" w:line="240" w:lineRule="auto"/>
+      </w:pPr>
+      <w:r>
+        <w:continuationSeparator/>
+      </w:r>
+    </w:p>
+  </w:endnote>
+</w:endnotes>
+</file>
+
+<file path=word/footnotes.xml><?xml version="1.0" encoding="utf-8"?>
+<w:footnotes xmlns:wpc="http://schemas.microsoft.com/office/word/2010/wordprocessingCanvas" xmlns:cx="http://schemas.microsoft.com/office/drawing/2014/chartex" xmlns:mc="http://schemas.openxmlformats.org/markup-compatibility/2006" xmlns:o="urn:schemas-microsoft-com:office:office" xmlns:r="http://schemas.openxmlformats.org/officeDocument/2006/relationships" xmlns:m="http://schemas.openxmlformats.org/officeDocument/2006/math" xmlns:v="urn:schemas-microsoft-com:vml" xmlns:wp14="http://schemas.microsoft.com/office/word/2010/wordprocessingDrawing" xmlns:wp="http://schemas.openxmlformats.org/drawingml/2006/wordprocessingDrawing" xmlns:w10="urn:schemas-microsoft-com:office:word" xmlns:w="http://schemas.openxmlformats.org/wordprocessingml/2006/main" xmlns:w14="http://schemas.microsoft.com/office/word/2010/wordml" xmlns:w15="http://schemas.microsoft.com/office/word/2012/wordml" xmlns:w16se="http://schemas.microsoft.com/office/word/2015/wordml/symex" xmlns:wpg="http://schemas.microsoft.com/office/word/2010/wordprocessingGroup" xmlns:wpi="http://schemas.microsoft.com/office/word/2010/wordprocessingInk" xmlns:wne="http://schemas.microsoft.com/office/word/2006/wordml" xmlns:wps="http://schemas.microsoft.com/office/word/2010/wordprocessingShape" mc:Ignorable="w14 w15 w16se wp14">
+  <w:footnote w:type="separator" w:id="-1">
+    <w:p>
+      <w:pPr>
+        <w:spacing w:after="0" w:line="240" w:lineRule="auto"/>
+      </w:pPr>
+      <w:r>
+        <w:separator/>
+      </w:r>
+    </w:p>
+  </w:footnote>
+  <w:footnote w:type="continuationSeparator" w:id="0">
+    <w:p>
+      <w:pPr>
+        <w:spacing w:after="0" w:line="240" w:lineRule="auto"/>
+      </w:pPr>
+      <w:r>
+        <w:continuationSeparator/>
+      </w:r>
+    </w:p>
+  </w:footnote>
+</w:footnotes>
+</file>
+
+<file path=word/header1.xml><?xml version="1.0" encoding="utf-8"?>
+<w:hdr xmlns:wpc="http://schemas.microsoft.com/office/word/2010/wordprocessingCanvas" xmlns:cx="http://schemas.microsoft.com/office/drawing/2014/chartex" xmlns:mc="http://schemas.openxmlformats.org/markup-compatibility/2006" xmlns:o="urn:schemas-microsoft-com:office:office" xmlns:r="http://schemas.openxmlformats.org/officeDocument/2006/relationships" xmlns:m="http://schemas.openxmlformats.org/officeDocument/2006/math" xmlns:v="urn:schemas-microsoft-com:vml" xmlns:wp14="http://schemas.microsoft.com/office/word/2010/wordprocessingDrawing" xmlns:wp="http://schemas.openxmlformats.org/drawingml/2006/wordprocessingDrawing" xmlns:w10="urn:schemas-microsoft-com:office:word" xmlns:w="http://schemas.openxmlformats.org/wordprocessingml/2006/main" xmlns:w14="http://schemas.microsoft.com/office/word/2010/wordml" xmlns:w15="http://schemas.microsoft.com/office/word/2012/wordml" xmlns:w16se="http://schemas.microsoft.com/office/word/2015/wordml/symex" xmlns:wpg="http://schemas.microsoft.com/office/word/2010/wordprocessingGroup" xmlns:wpi="http://schemas.microsoft.com/office/word/2010/wordprocessingInk" xmlns:wne="http://schemas.microsoft.com/office/word/2006/wordml" xmlns:wps="http://schemas.microsoft.com/office/word/2010/wordprocessingShape" mc:Ignorable="w14 w15 w16se wp14">
+  <w:p>
+    <w:pPr>
+      <w:pStyle w:val="Encabezado"/>
+      <w:spacing w:after="120"/>
+      <w:jc w:val="right"/>
+      <w:rPr>
+        <w:b/>
+        <w:sz w:val="72"/>
+      </w:rPr>
+    </w:pPr>
+    <w:r>
+      <w:rPr>
+        <w:noProof/>
+        <w:lang w:eastAsia="es-EC"/>
+      </w:rPr>
+      <mc:AlternateContent>
+        <mc:Choice Requires="wpg">
+          <w:drawing>
+            <wp:anchor distT="0" distB="0" distL="114300" distR="114300" simplePos="0" relativeHeight="251660288" behindDoc="1" locked="0" layoutInCell="1" allowOverlap="1" wp14:anchorId="5DF36836" wp14:editId="5DF1D63A">
+              <wp:simplePos x="0" y="0"/>
+              <wp:positionH relativeFrom="column">
+                <wp:posOffset>-665923</wp:posOffset>
+              </wp:positionH>
+              <wp:positionV relativeFrom="paragraph">
+                <wp:posOffset>-311933</wp:posOffset>
+              </wp:positionV>
+              <wp:extent cx="2232838" cy="1297172"/>
+              <wp:effectExtent l="0" t="0" r="0" b="0"/>
+              <wp:wrapNone/>
+              <wp:docPr id="4" name="Grupo 4"/>
+              <wp:cNvGraphicFramePr/>
+              <a:graphic xmlns:a="http://schemas.openxmlformats.org/drawingml/2006/main">
+                <a:graphicData uri="http://schemas.microsoft.com/office/word/2010/wordprocessingGroup">
+                  <wpg:wgp>
+                    <wpg:cNvGrpSpPr/>
+                    <wpg:grpSpPr>
+                      <a:xfrm>
+                        <a:off x="0" y="0"/>
+                        <a:ext cx="2232838" cy="1297172"/>
+                        <a:chOff x="-2" y="-9402"/>
+                        <a:chExt cx="1472184" cy="1024132"/>
+                      </a:xfrm>
+                    </wpg:grpSpPr>
+                    <wps:wsp>
+                      <wps:cNvPr id="161" name="Rectángulo 1"/>
+                      <wps:cNvSpPr/>
+                      <wps:spPr>
+                        <a:xfrm>
+                          <a:off x="0" y="0"/>
+                          <a:ext cx="1463040" cy="1014730"/>
+                        </a:xfrm>
+                        <a:custGeom>
+                          <a:avLst/>
+                          <a:gdLst>
+                            <a:gd name="connsiteX0" fmla="*/ 0 w 1462822"/>
+                            <a:gd name="connsiteY0" fmla="*/ 0 h 1014481"/>
+                            <a:gd name="connsiteX1" fmla="*/ 1462822 w 1462822"/>
+                            <a:gd name="connsiteY1" fmla="*/ 0 h 1014481"/>
+                            <a:gd name="connsiteX2" fmla="*/ 1462822 w 1462822"/>
+                            <a:gd name="connsiteY2" fmla="*/ 1014481 h 1014481"/>
+                            <a:gd name="connsiteX3" fmla="*/ 0 w 1462822"/>
+                            <a:gd name="connsiteY3" fmla="*/ 1014481 h 1014481"/>
+                            <a:gd name="connsiteX4" fmla="*/ 0 w 1462822"/>
+                            <a:gd name="connsiteY4" fmla="*/ 0 h 1014481"/>
+                            <a:gd name="connsiteX0" fmla="*/ 0 w 1462822"/>
+                            <a:gd name="connsiteY0" fmla="*/ 0 h 1014481"/>
+                            <a:gd name="connsiteX1" fmla="*/ 1462822 w 1462822"/>
+                            <a:gd name="connsiteY1" fmla="*/ 0 h 1014481"/>
+                            <a:gd name="connsiteX2" fmla="*/ 910372 w 1462822"/>
+                            <a:gd name="connsiteY2" fmla="*/ 376306 h 1014481"/>
+                            <a:gd name="connsiteX3" fmla="*/ 0 w 1462822"/>
+                            <a:gd name="connsiteY3" fmla="*/ 1014481 h 1014481"/>
+                            <a:gd name="connsiteX4" fmla="*/ 0 w 1462822"/>
+                            <a:gd name="connsiteY4" fmla="*/ 0 h 1014481"/>
+                          </a:gdLst>
+                          <a:ahLst/>
+                          <a:cxnLst>
+                            <a:cxn ang="0">
+                              <a:pos x="connsiteX0" y="connsiteY0"/>
+                            </a:cxn>
+                            <a:cxn ang="0">
+                              <a:pos x="connsiteX1" y="connsiteY1"/>
+                            </a:cxn>
+                            <a:cxn ang="0">
+                              <a:pos x="connsiteX2" y="connsiteY2"/>
+                            </a:cxn>
+                            <a:cxn ang="0">
+                              <a:pos x="connsiteX3" y="connsiteY3"/>
+                            </a:cxn>
+                            <a:cxn ang="0">
+                              <a:pos x="connsiteX4" y="connsiteY4"/>
+                            </a:cxn>
+                          </a:cxnLst>
+                          <a:rect l="l" t="t" r="r" b="b"/>
+                          <a:pathLst>
+                            <a:path w="1462822" h="1014481">
+                              <a:moveTo>
+                                <a:pt x="0" y="0"/>
+                              </a:moveTo>
+                              <a:lnTo>
+                                <a:pt x="1462822" y="0"/>
+                              </a:lnTo>
+                              <a:lnTo>
+                                <a:pt x="910372" y="376306"/>
+                              </a:lnTo>
+                              <a:lnTo>
+                                <a:pt x="0" y="1014481"/>
+                              </a:lnTo>
+                              <a:lnTo>
+                                <a:pt x="0" y="0"/>
+                              </a:lnTo>
+                              <a:close/>
+                            </a:path>
+                          </a:pathLst>
+                        </a:custGeom>
+                        <a:solidFill>
+                          <a:schemeClr val="dk1"/>
+                        </a:solidFill>
+                        <a:ln>
+                          <a:noFill/>
+                        </a:ln>
+                      </wps:spPr>
+                      <wps:style>
+                        <a:lnRef idx="0">
+                          <a:scrgbClr r="0" g="0" b="0"/>
+                        </a:lnRef>
+                        <a:fillRef idx="0">
+                          <a:scrgbClr r="0" g="0" b="0"/>
+                        </a:fillRef>
+                        <a:effectRef idx="0">
+                          <a:scrgbClr r="0" g="0" b="0"/>
+                        </a:effectRef>
+                        <a:fontRef idx="minor">
+                          <a:schemeClr val="lt1"/>
+                        </a:fontRef>
+                      </wps:style>
+                      <wps:bodyPr rot="0" spcFirstLastPara="0" vertOverflow="overflow" horzOverflow="overflow" vert="horz" wrap="square" lIns="91440" tIns="45720" rIns="91440" bIns="45720" numCol="1" spcCol="0" rtlCol="0" fromWordArt="0" anchor="ctr" anchorCtr="0" forceAA="0" compatLnSpc="1">
+                        <a:prstTxWarp prst="textNoShape">
+                          <a:avLst/>
+                        </a:prstTxWarp>
+                        <a:noAutofit/>
+                      </wps:bodyPr>
+                    </wps:wsp>
+                    <wps:wsp>
+                      <wps:cNvPr id="162" name="Rectángulo 162"/>
+                      <wps:cNvSpPr/>
+                      <wps:spPr>
+                        <a:xfrm>
+                          <a:off x="-2" y="-9402"/>
+                          <a:ext cx="1472184" cy="1024128"/>
+                        </a:xfrm>
+                        <a:prstGeom prst="rect">
+                          <a:avLst/>
+                        </a:prstGeom>
+                        <a:blipFill>
+                          <a:blip r:embed="rId1"/>
+                          <a:stretch>
+                            <a:fillRect/>
+                          </a:stretch>
+                        </a:blipFill>
+                        <a:ln>
+                          <a:noFill/>
+                        </a:ln>
+                      </wps:spPr>
+                      <wps:style>
+                        <a:lnRef idx="2">
+                          <a:schemeClr val="accent1">
+                            <a:shade val="50000"/>
+                          </a:schemeClr>
+                        </a:lnRef>
+                        <a:fillRef idx="1">
+                          <a:schemeClr val="accent1"/>
+                        </a:fillRef>
+                        <a:effectRef idx="0">
+                          <a:schemeClr val="accent1"/>
+                        </a:effectRef>
+                        <a:fontRef idx="minor">
+                          <a:schemeClr val="lt1"/>
+                        </a:fontRef>
+                      </wps:style>
+                      <wps:bodyPr rot="0" spcFirstLastPara="0" vertOverflow="overflow" horzOverflow="overflow" vert="horz" wrap="square" lIns="91440" tIns="45720" rIns="91440" bIns="45720" numCol="1" spcCol="0" rtlCol="0" fromWordArt="0" anchor="ctr" anchorCtr="0" forceAA="0" compatLnSpc="1">
+                        <a:prstTxWarp prst="textNoShape">
+                          <a:avLst/>
+                        </a:prstTxWarp>
+                        <a:noAutofit/>
+                      </wps:bodyPr>
+                    </wps:wsp>
+                  </wpg:wgp>
+                </a:graphicData>
+              </a:graphic>
+              <wp14:sizeRelH relativeFrom="margin">
+                <wp14:pctWidth>0</wp14:pctWidth>
+              </wp14:sizeRelH>
+              <wp14:sizeRelV relativeFrom="margin">
+                <wp14:pctHeight>0</wp14:pctHeight>
+              </wp14:sizeRelV>
+            </wp:anchor>
+          </w:drawing>
+        </mc:Choice>
+        <mc:Fallback>
+          <w:pict>
+            <v:group w14:anchorId="544C5172" id="Grupo 4" o:spid="_x0000_s1026" style="position:absolute;margin-left:-52.45pt;margin-top:-24.55pt;width:175.8pt;height:102.15pt;z-index:-251656192;mso-width-relative:margin;mso-height-relative:margin" coordorigin=",-94" coordsize="14721,10241" o:gfxdata="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">
+              <v:shape id="Rectángulo 1" o:spid="_x0000_s1027" style="position:absolute;width:14630;height:10147;visibility:visible;mso-wrap-style:square;v-text-anchor:middle" coordsize="1462822,1014481" o:gfxdata="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" path="m,l1462822,,910372,376306,,1014481,,xe" fillcolor="black [3200]" stroked="f">
+                <v:path arrowok="t" o:connecttype="custom" o:connectlocs="0,0;1463040,0;910508,376398;0,1014730;0,0" o:connectangles="0,0,0,0,0"/>
+              </v:shape>
+              <v:rect id="Rectángulo 162" o:spid="_x0000_s1028" style="position:absolute;top:-94;width:14721;height:10241;visibility:visible;mso-wrap-style:square;v-text-anchor:middle" o:gfxdata="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" stroked="f" strokeweight="1pt">
+                <v:fill r:id="rId2" o:title="" recolor="t" rotate="t" type="frame"/>
+              </v:rect>
+            </v:group>
+          </w:pict>
+        </mc:Fallback>
+      </mc:AlternateContent>
+    </w:r>
+    <w:r>
+      <w:rPr>
+        <w:noProof/>
+        <w:lang w:eastAsia="es-EC"/>
+      </w:rPr>
+      <w:drawing>
+        <wp:anchor distT="0" distB="0" distL="114300" distR="114300" simplePos="0" relativeHeight="251658240" behindDoc="0" locked="0" layoutInCell="1" allowOverlap="1" wp14:anchorId="1DC00212" wp14:editId="6A1C2ED9">
+          <wp:simplePos x="0" y="0"/>
+          <wp:positionH relativeFrom="margin">
+            <wp:posOffset>786809</wp:posOffset>
+          </wp:positionH>
+          <wp:positionV relativeFrom="paragraph">
+            <wp:posOffset>6985</wp:posOffset>
+          </wp:positionV>
+          <wp:extent cx="839470" cy="935355"/>
+          <wp:effectExtent l="0" t="0" r="0" b="0"/>
+          <wp:wrapSquare wrapText="bothSides"/>
+          <wp:docPr id="1" name="Imagen 1"/>
+          <wp:cNvGraphicFramePr>
+            <a:graphicFrameLocks xmlns:a="http://schemas.openxmlformats.org/drawingml/2006/main" noChangeAspect="1"/>
+          </wp:cNvGraphicFramePr>
+          <a:graphic xmlns:a="http://schemas.openxmlformats.org/drawingml/2006/main">
+            <a:graphicData uri="http://schemas.openxmlformats.org/drawingml/2006/picture">
+              <pic:pic xmlns:pic="http://schemas.openxmlformats.org/drawingml/2006/picture">
+                <pic:nvPicPr>
+                  <pic:cNvPr id="1" name=""/>
+                  <pic:cNvPicPr/>
+                </pic:nvPicPr>
+                <pic:blipFill>
+                  <a:blip r:embed="rId3" cstate="print">
+                    <a:extLst>
+                      <a:ext uri="{BEBA8EAE-BF5A-486C-A8C5-ECC9F3942E4B}">
+                        <a14:imgProps xmlns:a14="http://schemas.microsoft.com/office/drawing/2010/main">
+                          <a14:imgLayer r:embed="rId4">
+                            <a14:imgEffect>
+                              <a14:backgroundRemoval t="6509" b="94083" l="5263" r="91447">
+                                <a14:foregroundMark x1="34211" y1="18343" x2="30921" y2="18343"/>
+                                <a14:foregroundMark x1="21053" y1="18935" x2="37500" y2="31953"/>
+                                <a14:foregroundMark x1="61184" y1="14201" x2="61184" y2="14201"/>
+                                <a14:foregroundMark x1="55263" y1="6509" x2="55263" y2="6509"/>
+                                <a14:foregroundMark x1="55921" y1="16568" x2="46711" y2="8876"/>
+                                <a14:foregroundMark x1="83553" y1="44970" x2="83553" y2="44970"/>
+                                <a14:foregroundMark x1="92763" y1="40828" x2="92763" y2="40828"/>
+                                <a14:foregroundMark x1="50000" y1="44970" x2="50000" y2="44970"/>
+                                <a14:foregroundMark x1="67105" y1="18935" x2="39474" y2="62722"/>
+                                <a14:foregroundMark x1="17763" y1="24852" x2="14474" y2="54438"/>
+                                <a14:foregroundMark x1="25658" y1="56213" x2="45395" y2="78107"/>
+                                <a14:foregroundMark x1="63158" y1="73964" x2="88158" y2="33728"/>
+                                <a14:foregroundMark x1="82237" y1="59763" x2="82895" y2="37278"/>
+                                <a14:foregroundMark x1="82237" y1="34911" x2="67763" y2="10059"/>
+                                <a14:foregroundMark x1="34868" y1="17751" x2="43421" y2="13018"/>
+                                <a14:foregroundMark x1="19737" y1="21893" x2="5921" y2="38462"/>
+                                <a14:foregroundMark x1="36842" y1="70414" x2="19079" y2="66272"/>
+                                <a14:foregroundMark x1="73026" y1="87574" x2="73026" y2="87574"/>
+                                <a14:foregroundMark x1="24342" y1="87574" x2="24342" y2="87574"/>
+                                <a14:foregroundMark x1="24342" y1="94083" x2="71053" y2="91124"/>
+                                <a14:foregroundMark x1="23684" y1="93491" x2="53289" y2="86982"/>
+                                <a14:foregroundMark x1="41447" y1="85799" x2="20395" y2="86391"/>
+                                <a14:foregroundMark x1="24342" y1="91716" x2="16447" y2="91124"/>
+                                <a14:foregroundMark x1="55263" y1="89349" x2="76974" y2="88166"/>
+                                <a14:foregroundMark x1="59868" y1="92308" x2="80921" y2="91716"/>
+                              </a14:backgroundRemoval>
+                            </a14:imgEffect>
+                          </a14:imgLayer>
+                        </a14:imgProps>
+                      </a:ext>
+                      <a:ext uri="{28A0092B-C50C-407E-A947-70E740481C1C}">
+                        <a14:useLocalDpi xmlns:a14="http://schemas.microsoft.com/office/drawing/2010/main" val="0"/>
+                      </a:ext>
+                    </a:extLst>
+                  </a:blip>
+                  <a:stretch>
+                    <a:fillRect/>
+                  </a:stretch>
+                </pic:blipFill>
+                <pic:spPr>
+                  <a:xfrm>
+                    <a:off x="0" y="0"/>
+                    <a:ext cx="839470" cy="935355"/>
+                  </a:xfrm>
+                  <a:prstGeom prst="rect">
+                    <a:avLst/>
+                  </a:prstGeom>
+                </pic:spPr>
+              </pic:pic>
+            </a:graphicData>
+          </a:graphic>
+          <wp14:sizeRelH relativeFrom="page">
+            <wp14:pctWidth>0</wp14:pctWidth>
+          </wp14:sizeRelH>
+          <wp14:sizeRelV relativeFrom="page">
+            <wp14:pctHeight>0</wp14:pctHeight>
+          </wp14:sizeRelV>
+        </wp:anchor>
+      </w:drawing>
+    </w:r>
+    <w:r>
+      <w:rPr>
+        <w:b/>
+        <w:sz w:val="72"/>
+      </w:rPr>
+      <w:t>Softtech</w:t>
+    </w:r>
+  </w:p>
+  <w:p>
+    <w:pPr>
+      <w:pStyle w:val="Encabezado"/>
+      <w:spacing w:after="120"/>
+      <w:jc w:val="right"/>
+      <w:rPr>
+        <w:b/>
+        <w:sz w:val="32"/>
+      </w:rPr>
+    </w:pPr>
+    <w:r>
+      <w:rPr>
+        <w:b/>
+        <w:sz w:val="32"/>
+      </w:rPr>
+      <w:t>Documentación del Entorno de Desarrollo</w:t>
+    </w:r>
+  </w:p>
+</w:hdr>
 </file>
 
 <file path=word/styles.xml><?xml version="1.0" encoding="utf-8"?>
@@ -437,6 +1070,69 @@
     <w:semiHidden/>
     <w:unhideWhenUsed/>
   </w:style>
+  <w:style w:type="paragraph" w:styleId="Encabezado">
+    <w:name w:val="header"/>
+    <w:basedOn w:val="Normal"/>
+    <w:link w:val="EncabezadoCar"/>
+    <w:uiPriority w:val="99"/>
+    <w:unhideWhenUsed/>
+    <w:rsid w:val="00634777"/>
+    <w:pPr>
+      <w:tabs>
+        <w:tab w:val="center" w:pos="4252"/>
+        <w:tab w:val="right" w:pos="8504"/>
+      </w:tabs>
+      <w:spacing w:after="0" w:line="240" w:lineRule="auto"/>
+    </w:pPr>
+  </w:style>
+  <w:style w:type="character" w:customStyle="1" w:styleId="EncabezadoCar">
+    <w:name w:val="Encabezado Car"/>
+    <w:basedOn w:val="Fuentedeprrafopredeter"/>
+    <w:link w:val="Encabezado"/>
+    <w:uiPriority w:val="99"/>
+    <w:rsid w:val="00634777"/>
+  </w:style>
+  <w:style w:type="paragraph" w:styleId="Piedepgina">
+    <w:name w:val="footer"/>
+    <w:basedOn w:val="Normal"/>
+    <w:link w:val="PiedepginaCar"/>
+    <w:uiPriority w:val="99"/>
+    <w:unhideWhenUsed/>
+    <w:rsid w:val="00634777"/>
+    <w:pPr>
+      <w:tabs>
+        <w:tab w:val="center" w:pos="4252"/>
+        <w:tab w:val="right" w:pos="8504"/>
+      </w:tabs>
+      <w:spacing w:after="0" w:line="240" w:lineRule="auto"/>
+    </w:pPr>
+  </w:style>
+  <w:style w:type="character" w:customStyle="1" w:styleId="PiedepginaCar">
+    <w:name w:val="Pie de página Car"/>
+    <w:basedOn w:val="Fuentedeprrafopredeter"/>
+    <w:link w:val="Piedepgina"/>
+    <w:uiPriority w:val="99"/>
+    <w:rsid w:val="00634777"/>
+  </w:style>
+  <w:style w:type="table" w:styleId="Tablaconcuadrcula">
+    <w:name w:val="Table Grid"/>
+    <w:basedOn w:val="Tablanormal"/>
+    <w:uiPriority w:val="39"/>
+    <w:rsid w:val="007654B6"/>
+    <w:pPr>
+      <w:spacing w:after="0" w:line="240" w:lineRule="auto"/>
+    </w:pPr>
+    <w:tblPr>
+      <w:tblBorders>
+        <w:top w:val="single" w:sz="4" w:space="0" w:color="auto"/>
+        <w:left w:val="single" w:sz="4" w:space="0" w:color="auto"/>
+        <w:bottom w:val="single" w:sz="4" w:space="0" w:color="auto"/>
+        <w:right w:val="single" w:sz="4" w:space="0" w:color="auto"/>
+        <w:insideH w:val="single" w:sz="4" w:space="0" w:color="auto"/>
+        <w:insideV w:val="single" w:sz="4" w:space="0" w:color="auto"/>
+      </w:tblBorders>
+    </w:tblPr>
+  </w:style>
 </w:styles>
 </file>
 

</xml_diff>